<commit_message>
docs: latest data access agreement
</commit_message>
<xml_diff>
--- a/docs/source/docs/NCCID_Data_Access_Agreement.docx
+++ b/docs/source/docs/NCCID_Data_Access_Agreement.docx
@@ -1191,7 +1191,14 @@
                 <w:b/>
                 <w:bCs/>
               </w:rPr>
-              <w:t>Data Controller</w:t>
+              <w:t xml:space="preserve">Data </w:t>
+            </w:r>
+            <w:r>
+              <w:rPr>
+                <w:b/>
+                <w:bCs/>
+              </w:rPr>
+              <w:t>User</w:t>
             </w:r>
           </w:p>
         </w:tc>
@@ -1297,7 +1304,7 @@
                 <w:b/>
                 <w:bCs/>
               </w:rPr>
-              <w:t>Data Controller Type</w:t>
+              <w:t>NHS England Framework Contract Reference</w:t>
             </w:r>
           </w:p>
         </w:tc>
@@ -1318,7 +1325,16 @@
                 <w:ilvl w:val="0"/>
                 <w:numId w:val="0"/>
               </w:numPr>
-            </w:pPr>
+              <w:rPr>
+                <w:highlight w:val="yellow"/>
+              </w:rPr>
+            </w:pPr>
+            <w:r>
+              <w:rPr>
+                <w:highlight w:val="yellow"/>
+              </w:rPr>
+              <w:t>PROVIDED ON SIGNATURE OF DAFC</w:t>
+            </w:r>
           </w:p>
         </w:tc>
       </w:tr>
@@ -1350,7 +1366,7 @@
                 <w:b/>
                 <w:bCs/>
               </w:rPr>
-              <w:t>NHS England Framework Contract Reference</w:t>
+              <w:t>Contract Expiry Date</w:t>
             </w:r>
           </w:p>
         </w:tc>
@@ -1372,6 +1388,18 @@
                 <w:numId w:val="0"/>
               </w:numPr>
             </w:pPr>
+            <w:r>
+              <w:rPr>
+                <w:highlight w:val="yellow"/>
+              </w:rPr>
+              <w:t>XX/XX/XXXX</w:t>
+            </w:r>
+            <w:r>
+              <w:rPr>
+                <w:highlight w:val="yellow"/>
+              </w:rPr>
+              <w:t xml:space="preserve"> (As above)</w:t>
+            </w:r>
           </w:p>
         </w:tc>
       </w:tr>
@@ -1403,7 +1431,7 @@
                 <w:b/>
                 <w:bCs/>
               </w:rPr>
-              <w:t>Contract Expiry Date</w:t>
+              <w:t>IT Security Systems</w:t>
             </w:r>
           </w:p>
         </w:tc>
@@ -1419,15 +1447,31 @@
           </w:tcPr>
           <w:p>
             <w:pPr>
+              <w:numPr>
+                <w:ilvl w:val="0"/>
+                <w:numId w:val="0"/>
+              </w:numPr>
+              <w:spacing w:before="0" w:after="0"/>
+              <w:rPr>
+                <w:rFonts w:ascii="Times New Roman" w:hAnsi="Times New Roman"/>
+              </w:rPr>
+            </w:pPr>
+            <w:r>
+              <w:rPr>
+                <w:rFonts w:cs="Arial"/>
+                <w:color w:val="000000"/>
+              </w:rPr>
+              <w:t>describe IT security systems and the measures that will put in place to ensure data is stored safely and securely and only accessed by approved personnel. Where possible aligned to the Cyber Essentials guidelines [link]. Evidence of high security standards can be provided as additional Annexes (e.g. ISO certification, security management protocol, logging and auditing measures, etc).</w:t>
+            </w:r>
+          </w:p>
+          <w:p>
+            <w:pPr>
               <w:pStyle w:val="NoSpacing"/>
               <w:numPr>
                 <w:ilvl w:val="0"/>
                 <w:numId w:val="0"/>
               </w:numPr>
             </w:pPr>
-            <w:r>
-              <w:t>XX/XX/XXXX</w:t>
-            </w:r>
           </w:p>
         </w:tc>
       </w:tr>
@@ -1459,14 +1503,7 @@
                 <w:b/>
                 <w:bCs/>
               </w:rPr>
-              <w:t xml:space="preserve">Security Assurances for the </w:t>
-            </w:r>
-            <w:r>
-              <w:rPr>
-                <w:b/>
-                <w:bCs/>
-              </w:rPr>
-              <w:t>Data Processor</w:t>
+              <w:t>DPA Registration</w:t>
             </w:r>
           </w:p>
         </w:tc>
@@ -1519,7 +1556,7 @@
                 <w:b/>
                 <w:bCs/>
               </w:rPr>
-              <w:t>Type</w:t>
+              <w:t>DPA Registration Number</w:t>
             </w:r>
           </w:p>
         </w:tc>
@@ -1572,7 +1609,21 @@
                 <w:b/>
                 <w:bCs/>
               </w:rPr>
-              <w:t>Version</w:t>
+              <w:t xml:space="preserve">DPA </w:t>
+            </w:r>
+            <w:r>
+              <w:rPr>
+                <w:b/>
+                <w:bCs/>
+              </w:rPr>
+              <w:t>Organisation</w:t>
+            </w:r>
+            <w:r>
+              <w:rPr>
+                <w:b/>
+                <w:bCs/>
+              </w:rPr>
+              <w:t xml:space="preserve"> Name</w:t>
             </w:r>
           </w:p>
         </w:tc>
@@ -1625,7 +1676,7 @@
                 <w:b/>
                 <w:bCs/>
               </w:rPr>
-              <w:t xml:space="preserve">Date Completed </w:t>
+              <w:t>Expiry Date</w:t>
             </w:r>
           </w:p>
         </w:tc>
@@ -1647,13 +1698,14 @@
                 <w:numId w:val="0"/>
               </w:numPr>
             </w:pPr>
-            <w:r>
-              <w:t>XX/XX/XXXX</w:t>
-            </w:r>
           </w:p>
         </w:tc>
       </w:tr>
       <w:tr>
+        <w:trPr>
+          <w:gridAfter w:val="1"/>
+          <w:wAfter w:w="5225" w:type="dxa"/>
+        </w:trPr>
         <w:tc>
           <w:tcPr>
             <w:tcW w:w="5225" w:type="dxa"/>
@@ -1671,20 +1723,15 @@
                 <w:ilvl w:val="0"/>
                 <w:numId w:val="0"/>
               </w:numPr>
-              <w:rPr>
-                <w:b/>
-                <w:bCs/>
-              </w:rPr>
-            </w:pPr>
-            <w:r>
-              <w:rPr>
-                <w:b/>
-                <w:bCs/>
-              </w:rPr>
-              <w:t xml:space="preserve">Date Checked by NHS England </w:t>
-            </w:r>
-          </w:p>
-        </w:tc>
+            </w:pPr>
+          </w:p>
+        </w:tc>
+      </w:tr>
+      <w:tr>
+        <w:trPr>
+          <w:gridAfter w:val="1"/>
+          <w:wAfter w:w="5225" w:type="dxa"/>
+        </w:trPr>
         <w:tc>
           <w:tcPr>
             <w:tcW w:w="5225" w:type="dxa"/>
@@ -1703,368 +1750,6 @@
                 <w:numId w:val="0"/>
               </w:numPr>
             </w:pPr>
-            <w:r>
-              <w:t>XX/XX/XXXX</w:t>
-            </w:r>
-          </w:p>
-        </w:tc>
-      </w:tr>
-      <w:tr>
-        <w:tc>
-          <w:tcPr>
-            <w:tcW w:w="5225" w:type="dxa"/>
-            <w:tcBorders>
-              <w:top w:val="nil"/>
-              <w:left w:val="nil"/>
-              <w:bottom w:val="nil"/>
-              <w:right w:val="nil"/>
-            </w:tcBorders>
-          </w:tcPr>
-          <w:p>
-            <w:pPr>
-              <w:pStyle w:val="NoSpacing"/>
-              <w:numPr>
-                <w:ilvl w:val="0"/>
-                <w:numId w:val="0"/>
-              </w:numPr>
-              <w:rPr>
-                <w:b/>
-                <w:bCs/>
-              </w:rPr>
-            </w:pPr>
-            <w:r>
-              <w:rPr>
-                <w:b/>
-                <w:bCs/>
-              </w:rPr>
-              <w:t>DPA Registration</w:t>
-            </w:r>
-          </w:p>
-        </w:tc>
-        <w:tc>
-          <w:tcPr>
-            <w:tcW w:w="5225" w:type="dxa"/>
-            <w:tcBorders>
-              <w:top w:val="nil"/>
-              <w:left w:val="nil"/>
-              <w:bottom w:val="nil"/>
-              <w:right w:val="nil"/>
-            </w:tcBorders>
-          </w:tcPr>
-          <w:p>
-            <w:pPr>
-              <w:pStyle w:val="NoSpacing"/>
-              <w:numPr>
-                <w:ilvl w:val="0"/>
-                <w:numId w:val="0"/>
-              </w:numPr>
-            </w:pPr>
-          </w:p>
-        </w:tc>
-      </w:tr>
-      <w:tr>
-        <w:tc>
-          <w:tcPr>
-            <w:tcW w:w="5225" w:type="dxa"/>
-            <w:tcBorders>
-              <w:top w:val="nil"/>
-              <w:left w:val="nil"/>
-              <w:bottom w:val="nil"/>
-              <w:right w:val="nil"/>
-            </w:tcBorders>
-          </w:tcPr>
-          <w:p>
-            <w:pPr>
-              <w:pStyle w:val="NoSpacing"/>
-              <w:numPr>
-                <w:ilvl w:val="0"/>
-                <w:numId w:val="0"/>
-              </w:numPr>
-              <w:rPr>
-                <w:b/>
-                <w:bCs/>
-              </w:rPr>
-            </w:pPr>
-            <w:r>
-              <w:rPr>
-                <w:b/>
-                <w:bCs/>
-              </w:rPr>
-              <w:t>DPA Registration Number</w:t>
-            </w:r>
-          </w:p>
-        </w:tc>
-        <w:tc>
-          <w:tcPr>
-            <w:tcW w:w="5225" w:type="dxa"/>
-            <w:tcBorders>
-              <w:top w:val="nil"/>
-              <w:left w:val="nil"/>
-              <w:bottom w:val="nil"/>
-              <w:right w:val="nil"/>
-            </w:tcBorders>
-          </w:tcPr>
-          <w:p>
-            <w:pPr>
-              <w:pStyle w:val="NoSpacing"/>
-              <w:numPr>
-                <w:ilvl w:val="0"/>
-                <w:numId w:val="0"/>
-              </w:numPr>
-            </w:pPr>
-          </w:p>
-        </w:tc>
-      </w:tr>
-      <w:tr>
-        <w:tc>
-          <w:tcPr>
-            <w:tcW w:w="5225" w:type="dxa"/>
-            <w:tcBorders>
-              <w:top w:val="nil"/>
-              <w:left w:val="nil"/>
-              <w:bottom w:val="nil"/>
-              <w:right w:val="nil"/>
-            </w:tcBorders>
-          </w:tcPr>
-          <w:p>
-            <w:pPr>
-              <w:pStyle w:val="NoSpacing"/>
-              <w:numPr>
-                <w:ilvl w:val="0"/>
-                <w:numId w:val="0"/>
-              </w:numPr>
-              <w:rPr>
-                <w:b/>
-                <w:bCs/>
-              </w:rPr>
-            </w:pPr>
-            <w:r>
-              <w:rPr>
-                <w:b/>
-                <w:bCs/>
-              </w:rPr>
-              <w:t xml:space="preserve">DPA </w:t>
-            </w:r>
-            <w:r>
-              <w:rPr>
-                <w:b/>
-                <w:bCs/>
-              </w:rPr>
-              <w:t>Organisation</w:t>
-            </w:r>
-            <w:r>
-              <w:rPr>
-                <w:b/>
-                <w:bCs/>
-              </w:rPr>
-              <w:t xml:space="preserve"> Name</w:t>
-            </w:r>
-          </w:p>
-        </w:tc>
-        <w:tc>
-          <w:tcPr>
-            <w:tcW w:w="5225" w:type="dxa"/>
-            <w:tcBorders>
-              <w:top w:val="nil"/>
-              <w:left w:val="nil"/>
-              <w:bottom w:val="nil"/>
-              <w:right w:val="nil"/>
-            </w:tcBorders>
-          </w:tcPr>
-          <w:p>
-            <w:pPr>
-              <w:pStyle w:val="NoSpacing"/>
-              <w:numPr>
-                <w:ilvl w:val="0"/>
-                <w:numId w:val="0"/>
-              </w:numPr>
-            </w:pPr>
-          </w:p>
-        </w:tc>
-      </w:tr>
-      <w:tr>
-        <w:tc>
-          <w:tcPr>
-            <w:tcW w:w="5225" w:type="dxa"/>
-            <w:tcBorders>
-              <w:top w:val="nil"/>
-              <w:left w:val="nil"/>
-              <w:bottom w:val="nil"/>
-              <w:right w:val="nil"/>
-            </w:tcBorders>
-          </w:tcPr>
-          <w:p>
-            <w:pPr>
-              <w:pStyle w:val="NoSpacing"/>
-              <w:numPr>
-                <w:ilvl w:val="0"/>
-                <w:numId w:val="0"/>
-              </w:numPr>
-              <w:rPr>
-                <w:b/>
-                <w:bCs/>
-              </w:rPr>
-            </w:pPr>
-            <w:r>
-              <w:rPr>
-                <w:b/>
-                <w:bCs/>
-              </w:rPr>
-              <w:t>Expiry Date</w:t>
-            </w:r>
-          </w:p>
-        </w:tc>
-        <w:tc>
-          <w:tcPr>
-            <w:tcW w:w="5225" w:type="dxa"/>
-            <w:tcBorders>
-              <w:top w:val="nil"/>
-              <w:left w:val="nil"/>
-              <w:bottom w:val="nil"/>
-              <w:right w:val="nil"/>
-            </w:tcBorders>
-          </w:tcPr>
-          <w:p>
-            <w:pPr>
-              <w:pStyle w:val="NoSpacing"/>
-              <w:numPr>
-                <w:ilvl w:val="0"/>
-                <w:numId w:val="0"/>
-              </w:numPr>
-            </w:pPr>
-          </w:p>
-        </w:tc>
-      </w:tr>
-      <w:tr>
-        <w:tc>
-          <w:tcPr>
-            <w:tcW w:w="5225" w:type="dxa"/>
-            <w:tcBorders>
-              <w:top w:val="nil"/>
-              <w:left w:val="nil"/>
-              <w:bottom w:val="nil"/>
-              <w:right w:val="nil"/>
-            </w:tcBorders>
-          </w:tcPr>
-          <w:p>
-            <w:pPr>
-              <w:pStyle w:val="NoSpacing"/>
-              <w:numPr>
-                <w:ilvl w:val="0"/>
-                <w:numId w:val="0"/>
-              </w:numPr>
-              <w:rPr>
-                <w:b/>
-                <w:bCs/>
-              </w:rPr>
-            </w:pPr>
-            <w:r>
-              <w:rPr>
-                <w:b/>
-                <w:bCs/>
-              </w:rPr>
-              <w:t>DPA Checked On:</w:t>
-            </w:r>
-          </w:p>
-        </w:tc>
-        <w:tc>
-          <w:tcPr>
-            <w:tcW w:w="5225" w:type="dxa"/>
-            <w:tcBorders>
-              <w:top w:val="nil"/>
-              <w:left w:val="nil"/>
-              <w:bottom w:val="nil"/>
-              <w:right w:val="nil"/>
-            </w:tcBorders>
-          </w:tcPr>
-          <w:p>
-            <w:pPr>
-              <w:pStyle w:val="NoSpacing"/>
-              <w:numPr>
-                <w:ilvl w:val="0"/>
-                <w:numId w:val="0"/>
-              </w:numPr>
-            </w:pPr>
-          </w:p>
-        </w:tc>
-      </w:tr>
-      <w:tr>
-        <w:tc>
-          <w:tcPr>
-            <w:tcW w:w="5225" w:type="dxa"/>
-            <w:tcBorders>
-              <w:top w:val="nil"/>
-              <w:left w:val="nil"/>
-              <w:bottom w:val="nil"/>
-              <w:right w:val="nil"/>
-            </w:tcBorders>
-          </w:tcPr>
-          <w:p>
-            <w:pPr>
-              <w:pStyle w:val="NoSpacing"/>
-              <w:numPr>
-                <w:ilvl w:val="0"/>
-                <w:numId w:val="0"/>
-              </w:numPr>
-              <w:rPr>
-                <w:b/>
-                <w:bCs/>
-              </w:rPr>
-            </w:pPr>
-            <w:r>
-              <w:rPr>
-                <w:b/>
-                <w:bCs/>
-              </w:rPr>
-              <w:lastRenderedPageBreak/>
-              <w:t>Activity Recorded:</w:t>
-            </w:r>
-          </w:p>
-        </w:tc>
-        <w:tc>
-          <w:tcPr>
-            <w:tcW w:w="5225" w:type="dxa"/>
-            <w:tcBorders>
-              <w:top w:val="nil"/>
-              <w:left w:val="nil"/>
-              <w:bottom w:val="nil"/>
-              <w:right w:val="nil"/>
-            </w:tcBorders>
-          </w:tcPr>
-          <w:p>
-            <w:pPr>
-              <w:pStyle w:val="NoSpacing"/>
-              <w:numPr>
-                <w:ilvl w:val="0"/>
-                <w:numId w:val="0"/>
-              </w:numPr>
-            </w:pPr>
-          </w:p>
-        </w:tc>
-      </w:tr>
-      <w:tr>
-        <w:tc>
-          <w:tcPr>
-            <w:tcW w:w="10450" w:type="dxa"/>
-            <w:gridSpan w:val="2"/>
-            <w:tcBorders>
-              <w:top w:val="nil"/>
-              <w:left w:val="nil"/>
-              <w:bottom w:val="nil"/>
-              <w:right w:val="nil"/>
-            </w:tcBorders>
-          </w:tcPr>
-          <w:p>
-            <w:pPr>
-              <w:pStyle w:val="NoSpacing"/>
-              <w:numPr>
-                <w:ilvl w:val="0"/>
-                <w:numId w:val="0"/>
-              </w:numPr>
-            </w:pPr>
-            <w:r>
-              <w:t>Activity recorded statement goes here</w:t>
-            </w:r>
           </w:p>
         </w:tc>
       </w:tr>
@@ -2074,6 +1759,7 @@
         <w:pStyle w:val="Heading1"/>
       </w:pPr>
       <w:r>
+        <w:lastRenderedPageBreak/>
         <w:t>Datasets Held/Requested</w:t>
       </w:r>
     </w:p>
@@ -2109,6 +1795,22 @@
           <w:bCs/>
         </w:rPr>
         <w:t>a. Data Access Already Given</w:t>
+      </w:r>
+      <w:r>
+        <w:rPr>
+          <w:sz w:val="20"/>
+          <w:szCs w:val="20"/>
+          <w:highlight w:val="yellow"/>
+        </w:rPr>
+        <w:t xml:space="preserve"> </w:t>
+      </w:r>
+      <w:r>
+        <w:rPr>
+          <w:sz w:val="20"/>
+          <w:szCs w:val="20"/>
+          <w:highlight w:val="yellow"/>
+        </w:rPr>
+        <w:t>LEAVE BLANK IF FIRST TIME APPLYING</w:t>
       </w:r>
     </w:p>
     <w:tbl>
@@ -2869,6 +2571,18 @@
         </w:rPr>
         <w:t>2b. Additional Data Requested</w:t>
       </w:r>
+      <w:r>
+        <w:rPr>
+          <w:highlight w:val="yellow"/>
+        </w:rPr>
+        <w:t xml:space="preserve"> </w:t>
+      </w:r>
+      <w:r>
+        <w:rPr>
+          <w:highlight w:val="yellow"/>
+        </w:rPr>
+        <w:t>OUTLINE DATA BEING REQUESTED</w:t>
+      </w:r>
     </w:p>
     <w:p>
       <w:pPr>
@@ -3156,10 +2870,6 @@
                 <w:ilvl w:val="0"/>
                 <w:numId w:val="0"/>
               </w:numPr>
-              <w:rPr>
-                <w:b/>
-                <w:bCs/>
-              </w:rPr>
             </w:pPr>
           </w:p>
         </w:tc>
@@ -3706,7 +3416,13 @@
               </w:numPr>
             </w:pPr>
             <w:r>
-              <w:t xml:space="preserve">Patient objections explanation should go here. </w:t>
+              <w:rPr>
+                <w:highlight w:val="yellow"/>
+              </w:rPr>
+              <w:t>Patient objections explanation should go here.</w:t>
+            </w:r>
+            <w:r>
+              <w:t xml:space="preserve"> </w:t>
             </w:r>
           </w:p>
         </w:tc>
@@ -3855,6 +3571,9 @@
         <w:ind w:left="1021" w:hanging="1021"/>
       </w:pPr>
       <w:r>
+        <w:rPr>
+          <w:highlight w:val="yellow"/>
+        </w:rPr>
         <w:t>Information about fair processing requirements in relation to the data in this application</w:t>
       </w:r>
     </w:p>
@@ -3933,6 +3652,9 @@
         <w:ind w:left="1021" w:hanging="1021"/>
       </w:pPr>
       <w:r>
+        <w:rPr>
+          <w:highlight w:val="yellow"/>
+        </w:rPr>
         <w:t>Objective for processing statements go here</w:t>
       </w:r>
     </w:p>
@@ -3965,6 +3687,9 @@
         <w:ind w:left="1021" w:hanging="1021"/>
       </w:pPr>
       <w:r>
+        <w:rPr>
+          <w:highlight w:val="yellow"/>
+        </w:rPr>
         <w:t>Objective for processing activities go here</w:t>
       </w:r>
     </w:p>
@@ -3997,6 +3722,9 @@
         <w:ind w:left="1021" w:hanging="1021"/>
       </w:pPr>
       <w:r>
+        <w:rPr>
+          <w:highlight w:val="yellow"/>
+        </w:rPr>
         <w:t>Specific outputs expected, including target date statement</w:t>
       </w:r>
     </w:p>
@@ -4072,6 +3800,9 @@
         <w:tab/>
       </w:r>
       <w:r>
+        <w:rPr>
+          <w:highlight w:val="yellow"/>
+        </w:rPr>
         <w:t>Expected measurable benefits to health and/or social care including target date statement</w:t>
       </w:r>
     </w:p>
@@ -4114,6 +3845,9 @@
         <w:tab/>
       </w:r>
       <w:r>
+        <w:rPr>
+          <w:highlight w:val="yellow"/>
+        </w:rPr>
         <w:t>Information about yielded benefits to date go here.</w:t>
       </w:r>
     </w:p>
@@ -4181,167 +3915,10 @@
         <w:t xml:space="preserve">      </w:t>
       </w:r>
       <w:r>
+        <w:rPr>
+          <w:highlight w:val="yellow"/>
+        </w:rPr>
         <w:t>Commercial purpose explanation goes here</w:t>
-      </w:r>
-    </w:p>
-    <w:p>
-      <w:pPr>
-        <w:numPr>
-          <w:ilvl w:val="0"/>
-          <w:numId w:val="0"/>
-        </w:numPr>
-      </w:pPr>
-      <w:r>
-        <w:t xml:space="preserve">      </w:t>
-      </w:r>
-    </w:p>
-    <w:p>
-      <w:pPr>
-        <w:numPr>
-          <w:ilvl w:val="0"/>
-          <w:numId w:val="0"/>
-        </w:numPr>
-        <w:ind w:left="1021" w:hanging="1021"/>
-      </w:pPr>
-      <w:r>
-        <w:rPr>
-          <w:noProof/>
-          <w:sz w:val="22"/>
-        </w:rPr>
-        <mc:AlternateContent>
-          <mc:Choice Requires="wpg">
-            <w:drawing>
-              <wp:inline distT="0" distB="0" distL="0" distR="0" wp14:anchorId="2A0BC0E6" wp14:editId="1FF40D93">
-                <wp:extent cx="6598921" cy="12700"/>
-                <wp:effectExtent l="0" t="0" r="0" b="0"/>
-                <wp:docPr id="37219" name="Group 37219"/>
-                <wp:cNvGraphicFramePr/>
-                <a:graphic xmlns:a="http://schemas.openxmlformats.org/drawingml/2006/main">
-                  <a:graphicData uri="http://schemas.microsoft.com/office/word/2010/wordprocessingGroup">
-                    <wpg:wgp>
-                      <wpg:cNvGrpSpPr/>
-                      <wpg:grpSpPr>
-                        <a:xfrm>
-                          <a:off x="0" y="0"/>
-                          <a:ext cx="6598921" cy="12700"/>
-                          <a:chOff x="0" y="0"/>
-                          <a:chExt cx="6598921" cy="12700"/>
-                        </a:xfrm>
-                      </wpg:grpSpPr>
-                      <wps:wsp>
-                        <wps:cNvPr id="5389" name="Shape 5389"/>
-                        <wps:cNvSpPr/>
-                        <wps:spPr>
-                          <a:xfrm>
-                            <a:off x="0" y="0"/>
-                            <a:ext cx="6598921" cy="0"/>
-                          </a:xfrm>
-                          <a:custGeom>
-                            <a:avLst/>
-                            <a:gdLst/>
-                            <a:ahLst/>
-                            <a:cxnLst/>
-                            <a:rect l="0" t="0" r="0" b="0"/>
-                            <a:pathLst>
-                              <a:path w="6598921">
-                                <a:moveTo>
-                                  <a:pt x="0" y="0"/>
-                                </a:moveTo>
-                                <a:lnTo>
-                                  <a:pt x="6598921" y="0"/>
-                                </a:lnTo>
-                              </a:path>
-                            </a:pathLst>
-                          </a:custGeom>
-                          <a:ln w="12700" cap="flat">
-                            <a:round/>
-                          </a:ln>
-                        </wps:spPr>
-                        <wps:style>
-                          <a:lnRef idx="1">
-                            <a:srgbClr val="000000"/>
-                          </a:lnRef>
-                          <a:fillRef idx="0">
-                            <a:srgbClr val="000000">
-                              <a:alpha val="0"/>
-                            </a:srgbClr>
-                          </a:fillRef>
-                          <a:effectRef idx="0">
-                            <a:scrgbClr r="0" g="0" b="0"/>
-                          </a:effectRef>
-                          <a:fontRef idx="none"/>
-                        </wps:style>
-                        <wps:bodyPr/>
-                      </wps:wsp>
-                    </wpg:wgp>
-                  </a:graphicData>
-                </a:graphic>
-              </wp:inline>
-            </w:drawing>
-          </mc:Choice>
-          <mc:Fallback>
-            <w:pict>
-              <v:group w14:anchorId="02DE6FB3" id="Group 37219" o:spid="_x0000_s1026" style="width:519.6pt;height:1pt;mso-position-horizontal-relative:char;mso-position-vertical-relative:line" coordsize="65989,127" o:gfxdata="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">
-                <v:shape id="Shape 5389" o:spid="_x0000_s1027" style="position:absolute;width:65989;height:0;visibility:visible;mso-wrap-style:square;v-text-anchor:top" coordsize="6598921,0" o:gfxdata="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" path="m,l6598921,e" filled="f" strokeweight="1pt">
-                  <v:path arrowok="t" textboxrect="0,0,6598921,0"/>
-                </v:shape>
-                <w10:anchorlock/>
-              </v:group>
-            </w:pict>
-          </mc:Fallback>
-        </mc:AlternateContent>
-      </w:r>
-    </w:p>
-    <w:p>
-      <w:pPr>
-        <w:numPr>
-          <w:ilvl w:val="0"/>
-          <w:numId w:val="0"/>
-        </w:numPr>
-        <w:ind w:left="1588" w:hanging="1021"/>
-        <w:rPr>
-          <w:b/>
-          <w:bCs/>
-        </w:rPr>
-      </w:pPr>
-    </w:p>
-    <w:p>
-      <w:pPr>
-        <w:numPr>
-          <w:ilvl w:val="0"/>
-          <w:numId w:val="0"/>
-        </w:numPr>
-        <w:ind w:left="1021" w:hanging="1021"/>
-        <w:rPr>
-          <w:b/>
-          <w:bCs/>
-        </w:rPr>
-      </w:pPr>
-      <w:r>
-        <w:rPr>
-          <w:b/>
-          <w:bCs/>
-        </w:rPr>
-        <w:t>5. Special Conditions</w:t>
-      </w:r>
-    </w:p>
-    <w:p>
-      <w:pPr>
-        <w:numPr>
-          <w:ilvl w:val="0"/>
-          <w:numId w:val="0"/>
-        </w:numPr>
-        <w:ind w:left="1021" w:hanging="1021"/>
-      </w:pPr>
-      <w:r>
-        <w:rPr>
-          <w:b/>
-          <w:bCs/>
-        </w:rPr>
-        <w:t xml:space="preserve">    </w:t>
-      </w:r>
-      <w:r>
-        <w:t>Information about special conditions go here e.g. ONS</w:t>
       </w:r>
     </w:p>
     <w:p>
@@ -4471,7 +4048,22 @@
           <w:b/>
           <w:bCs/>
         </w:rPr>
-        <w:t xml:space="preserve">7. Approval Considerations </w:t>
+        <w:t>5</w:t>
+      </w:r>
+      <w:r>
+        <w:rPr>
+          <w:b/>
+          <w:bCs/>
+        </w:rPr>
+        <w:t xml:space="preserve">. Approval Considerations </w:t>
+      </w:r>
+      <w:r>
+        <w:rPr>
+          <w:sz w:val="20"/>
+          <w:szCs w:val="20"/>
+          <w:highlight w:val="yellow"/>
+        </w:rPr>
+        <w:t>DETAILS OF ANY SPECIAL CONDITIONS WILL BE OUTLINED BY NHS ENGLAND</w:t>
       </w:r>
     </w:p>
     <w:tbl>
@@ -4671,8 +4263,6 @@
                 <w:numId w:val="0"/>
               </w:numPr>
               <w:rPr>
-                <w:b/>
-                <w:bCs/>
                 <w:sz w:val="20"/>
                 <w:szCs w:val="20"/>
               </w:rPr>
@@ -4921,7 +4511,14 @@
           <w:b/>
           <w:bCs/>
         </w:rPr>
-        <w:t>8. Period and Funding</w:t>
+        <w:t>6</w:t>
+      </w:r>
+      <w:r>
+        <w:rPr>
+          <w:b/>
+          <w:bCs/>
+        </w:rPr>
+        <w:t>. Period and Funding</w:t>
       </w:r>
     </w:p>
     <w:p>
@@ -4941,7 +4538,14 @@
           <w:b/>
           <w:bCs/>
         </w:rPr>
-        <w:t xml:space="preserve">8a. </w:t>
+        <w:t>6</w:t>
+      </w:r>
+      <w:r>
+        <w:rPr>
+          <w:b/>
+          <w:bCs/>
+        </w:rPr>
+        <w:t xml:space="preserve">a. </w:t>
       </w:r>
       <w:r>
         <w:rPr>
@@ -4959,6 +4563,9 @@
         </w:numPr>
       </w:pPr>
       <w:r>
+        <w:rPr>
+          <w:highlight w:val="yellow"/>
+        </w:rPr>
         <w:t>For the Data User to give an indication of the duration that the Data User would wish to retain the data (however if this period exceeds the Term a new DAA would need to be in place)</w:t>
       </w:r>
     </w:p>
@@ -4967,16 +4574,17 @@
         <w:tblStyle w:val="TableGrid"/>
         <w:tblW w:w="0" w:type="auto"/>
         <w:tblInd w:w="5" w:type="dxa"/>
+        <w:tblLayout w:type="fixed"/>
         <w:tblLook w:val="04A0" w:firstRow="1" w:lastRow="0" w:firstColumn="1" w:lastColumn="0" w:noHBand="0" w:noVBand="1"/>
       </w:tblPr>
       <w:tblGrid>
-        <w:gridCol w:w="10424"/>
-        <w:gridCol w:w="31"/>
+        <w:gridCol w:w="6062"/>
+        <w:gridCol w:w="4388"/>
       </w:tblGrid>
       <w:tr>
         <w:tc>
           <w:tcPr>
-            <w:tcW w:w="5225" w:type="dxa"/>
+            <w:tcW w:w="6062" w:type="dxa"/>
           </w:tcPr>
           <w:p>
             <w:pPr>
@@ -5004,7 +4612,7 @@
         </w:tc>
         <w:tc>
           <w:tcPr>
-            <w:tcW w:w="5225" w:type="dxa"/>
+            <w:tcW w:w="4388" w:type="dxa"/>
           </w:tcPr>
           <w:p>
             <w:pPr>
@@ -5019,46 +4627,56 @@
       <w:tr>
         <w:tc>
           <w:tcPr>
-            <w:tcW w:w="5225" w:type="dxa"/>
-          </w:tcPr>
-          <w:p>
-            <w:pPr>
-              <w:numPr>
-                <w:ilvl w:val="0"/>
-                <w:numId w:val="0"/>
-              </w:numPr>
-              <w:rPr>
-                <w:b/>
-                <w:bCs/>
-              </w:rPr>
-            </w:pPr>
-            <w:r>
-              <w:rPr>
-                <w:b/>
-                <w:bCs/>
-              </w:rPr>
+            <w:tcW w:w="6062" w:type="dxa"/>
+          </w:tcPr>
+          <w:p>
+            <w:pPr>
+              <w:numPr>
+                <w:ilvl w:val="0"/>
+                <w:numId w:val="0"/>
+              </w:numPr>
+              <w:rPr>
+                <w:b/>
+                <w:bCs/>
+              </w:rPr>
+            </w:pPr>
+            <w:r>
+              <w:rPr>
+                <w:b/>
+                <w:bCs/>
+              </w:rPr>
+              <w:lastRenderedPageBreak/>
               <w:t>Awarding Institution</w:t>
             </w:r>
           </w:p>
         </w:tc>
         <w:tc>
           <w:tcPr>
-            <w:tcW w:w="5225" w:type="dxa"/>
-          </w:tcPr>
-          <w:p>
-            <w:pPr>
-              <w:numPr>
-                <w:ilvl w:val="0"/>
-                <w:numId w:val="0"/>
-              </w:numPr>
-            </w:pPr>
+            <w:tcW w:w="4388" w:type="dxa"/>
+          </w:tcPr>
+          <w:p>
+            <w:pPr>
+              <w:numPr>
+                <w:ilvl w:val="0"/>
+                <w:numId w:val="0"/>
+              </w:numPr>
+              <w:rPr>
+                <w:highlight w:val="yellow"/>
+              </w:rPr>
+            </w:pPr>
+            <w:r>
+              <w:rPr>
+                <w:highlight w:val="yellow"/>
+              </w:rPr>
+              <w:t>LEAVE BLANK IF N/A</w:t>
+            </w:r>
           </w:p>
         </w:tc>
       </w:tr>
       <w:tr>
         <w:tc>
           <w:tcPr>
-            <w:tcW w:w="5225" w:type="dxa"/>
+            <w:tcW w:w="6062" w:type="dxa"/>
           </w:tcPr>
           <w:p>
             <w:pPr>
@@ -5082,22 +4700,31 @@
         </w:tc>
         <w:tc>
           <w:tcPr>
-            <w:tcW w:w="5225" w:type="dxa"/>
-          </w:tcPr>
-          <w:p>
-            <w:pPr>
-              <w:numPr>
-                <w:ilvl w:val="0"/>
-                <w:numId w:val="0"/>
-              </w:numPr>
-            </w:pPr>
+            <w:tcW w:w="4388" w:type="dxa"/>
+          </w:tcPr>
+          <w:p>
+            <w:pPr>
+              <w:numPr>
+                <w:ilvl w:val="0"/>
+                <w:numId w:val="0"/>
+              </w:numPr>
+              <w:rPr>
+                <w:highlight w:val="yellow"/>
+              </w:rPr>
+            </w:pPr>
+            <w:r>
+              <w:rPr>
+                <w:highlight w:val="yellow"/>
+              </w:rPr>
+              <w:t>LEAVE BLANK IF N/A</w:t>
+            </w:r>
           </w:p>
         </w:tc>
       </w:tr>
       <w:tr>
         <w:tc>
           <w:tcPr>
-            <w:tcW w:w="5225" w:type="dxa"/>
+            <w:tcW w:w="6062" w:type="dxa"/>
           </w:tcPr>
           <w:p>
             <w:pPr>
@@ -5121,22 +4748,31 @@
         </w:tc>
         <w:tc>
           <w:tcPr>
-            <w:tcW w:w="5225" w:type="dxa"/>
-          </w:tcPr>
-          <w:p>
-            <w:pPr>
-              <w:numPr>
-                <w:ilvl w:val="0"/>
-                <w:numId w:val="0"/>
-              </w:numPr>
-            </w:pPr>
+            <w:tcW w:w="4388" w:type="dxa"/>
+          </w:tcPr>
+          <w:p>
+            <w:pPr>
+              <w:numPr>
+                <w:ilvl w:val="0"/>
+                <w:numId w:val="0"/>
+              </w:numPr>
+              <w:rPr>
+                <w:highlight w:val="yellow"/>
+              </w:rPr>
+            </w:pPr>
+            <w:r>
+              <w:rPr>
+                <w:highlight w:val="yellow"/>
+              </w:rPr>
+              <w:t>LEAVE BLANK IF N/A</w:t>
+            </w:r>
           </w:p>
         </w:tc>
       </w:tr>
       <w:tr>
         <w:tc>
           <w:tcPr>
-            <w:tcW w:w="5225" w:type="dxa"/>
+            <w:tcW w:w="6062" w:type="dxa"/>
           </w:tcPr>
           <w:p>
             <w:pPr>
@@ -5160,29 +4796,41 @@
         </w:tc>
         <w:tc>
           <w:tcPr>
-            <w:tcW w:w="5225" w:type="dxa"/>
-          </w:tcPr>
-          <w:p>
-            <w:pPr>
-              <w:numPr>
-                <w:ilvl w:val="0"/>
-                <w:numId w:val="0"/>
-              </w:numPr>
-            </w:pPr>
+            <w:tcW w:w="4388" w:type="dxa"/>
+          </w:tcPr>
+          <w:p>
+            <w:pPr>
+              <w:numPr>
+                <w:ilvl w:val="0"/>
+                <w:numId w:val="0"/>
+              </w:numPr>
+              <w:rPr>
+                <w:highlight w:val="yellow"/>
+              </w:rPr>
+            </w:pPr>
+            <w:r>
+              <w:rPr>
+                <w:highlight w:val="yellow"/>
+              </w:rPr>
+              <w:t>LEAVE BLANK IF N/A</w:t>
+            </w:r>
           </w:p>
         </w:tc>
       </w:tr>
       <w:tr>
         <w:tc>
           <w:tcPr>
-            <w:tcW w:w="5225" w:type="dxa"/>
-          </w:tcPr>
-          <w:p>
-            <w:pPr>
-              <w:numPr>
-                <w:ilvl w:val="0"/>
-                <w:numId w:val="0"/>
-              </w:numPr>
+            <w:tcW w:w="6062" w:type="dxa"/>
+          </w:tcPr>
+          <w:p>
+            <w:pPr>
+              <w:numPr>
+                <w:ilvl w:val="0"/>
+                <w:numId w:val="0"/>
+              </w:numPr>
+              <w:tabs>
+                <w:tab w:val="left" w:pos="6408"/>
+              </w:tabs>
               <w:rPr>
                 <w:b/>
                 <w:bCs/>
@@ -5195,26 +4843,43 @@
               </w:rPr>
               <w:t>Applicant or Partner</w:t>
             </w:r>
-          </w:p>
-        </w:tc>
-        <w:tc>
-          <w:tcPr>
-            <w:tcW w:w="5225" w:type="dxa"/>
-          </w:tcPr>
-          <w:p>
-            <w:pPr>
-              <w:numPr>
-                <w:ilvl w:val="0"/>
-                <w:numId w:val="0"/>
-              </w:numPr>
-            </w:pPr>
+            <w:r>
+              <w:rPr>
+                <w:b/>
+                <w:bCs/>
+              </w:rPr>
+              <w:tab/>
+              <w:t xml:space="preserve"> </w:t>
+            </w:r>
+          </w:p>
+        </w:tc>
+        <w:tc>
+          <w:tcPr>
+            <w:tcW w:w="4388" w:type="dxa"/>
+          </w:tcPr>
+          <w:p>
+            <w:pPr>
+              <w:numPr>
+                <w:ilvl w:val="0"/>
+                <w:numId w:val="0"/>
+              </w:numPr>
+              <w:rPr>
+                <w:highlight w:val="yellow"/>
+              </w:rPr>
+            </w:pPr>
+            <w:r>
+              <w:rPr>
+                <w:highlight w:val="yellow"/>
+              </w:rPr>
+              <w:t>LEAVE BLANK IF N/A</w:t>
+            </w:r>
           </w:p>
         </w:tc>
       </w:tr>
       <w:tr>
         <w:tc>
           <w:tcPr>
-            <w:tcW w:w="5225" w:type="dxa"/>
+            <w:tcW w:w="6062" w:type="dxa"/>
           </w:tcPr>
           <w:p>
             <w:pPr>
@@ -5238,147 +4903,24 @@
         </w:tc>
         <w:tc>
           <w:tcPr>
-            <w:tcW w:w="5225" w:type="dxa"/>
-          </w:tcPr>
-          <w:p>
-            <w:pPr>
-              <w:numPr>
-                <w:ilvl w:val="0"/>
-                <w:numId w:val="0"/>
-              </w:numPr>
-            </w:pPr>
-          </w:p>
-        </w:tc>
-      </w:tr>
-      <w:tr>
-        <w:tc>
-          <w:tcPr>
-            <w:tcW w:w="5225" w:type="dxa"/>
-          </w:tcPr>
-          <w:p>
-            <w:pPr>
-              <w:numPr>
-                <w:ilvl w:val="0"/>
-                <w:numId w:val="0"/>
-              </w:numPr>
-              <w:rPr>
-                <w:b/>
-                <w:bCs/>
-              </w:rPr>
-            </w:pPr>
-          </w:p>
-          <w:p>
-            <w:pPr>
-              <w:numPr>
-                <w:ilvl w:val="0"/>
-                <w:numId w:val="0"/>
-              </w:numPr>
-              <w:rPr>
-                <w:b/>
-                <w:bCs/>
-              </w:rPr>
-            </w:pPr>
-            <w:r>
-              <w:rPr>
-                <w:noProof/>
-                <w:sz w:val="22"/>
-              </w:rPr>
-              <mc:AlternateContent>
-                <mc:Choice Requires="wpg">
-                  <w:drawing>
-                    <wp:inline distT="0" distB="0" distL="0" distR="0" wp14:anchorId="6B241C6A" wp14:editId="63630172">
-                      <wp:extent cx="6619240" cy="12700"/>
-                      <wp:effectExtent l="0" t="0" r="0" b="0"/>
-                      <wp:docPr id="41812" name="Group 41812"/>
-                      <wp:cNvGraphicFramePr/>
-                      <a:graphic xmlns:a="http://schemas.openxmlformats.org/drawingml/2006/main">
-                        <a:graphicData uri="http://schemas.microsoft.com/office/word/2010/wordprocessingGroup">
-                          <wpg:wgp>
-                            <wpg:cNvGrpSpPr/>
-                            <wpg:grpSpPr>
-                              <a:xfrm>
-                                <a:off x="0" y="0"/>
-                                <a:ext cx="6619240" cy="12700"/>
-                                <a:chOff x="0" y="0"/>
-                                <a:chExt cx="6619240" cy="12700"/>
-                              </a:xfrm>
-                            </wpg:grpSpPr>
-                            <wps:wsp>
-                              <wps:cNvPr id="6124" name="Shape 6124"/>
-                              <wps:cNvSpPr/>
-                              <wps:spPr>
-                                <a:xfrm>
-                                  <a:off x="0" y="0"/>
-                                  <a:ext cx="6619240" cy="0"/>
-                                </a:xfrm>
-                                <a:custGeom>
-                                  <a:avLst/>
-                                  <a:gdLst/>
-                                  <a:ahLst/>
-                                  <a:cxnLst/>
-                                  <a:rect l="0" t="0" r="0" b="0"/>
-                                  <a:pathLst>
-                                    <a:path w="6619240">
-                                      <a:moveTo>
-                                        <a:pt x="0" y="0"/>
-                                      </a:moveTo>
-                                      <a:lnTo>
-                                        <a:pt x="6619240" y="0"/>
-                                      </a:lnTo>
-                                    </a:path>
-                                  </a:pathLst>
-                                </a:custGeom>
-                                <a:ln w="12700" cap="flat">
-                                  <a:round/>
-                                </a:ln>
-                              </wps:spPr>
-                              <wps:style>
-                                <a:lnRef idx="1">
-                                  <a:srgbClr val="000000"/>
-                                </a:lnRef>
-                                <a:fillRef idx="0">
-                                  <a:srgbClr val="000000">
-                                    <a:alpha val="0"/>
-                                  </a:srgbClr>
-                                </a:fillRef>
-                                <a:effectRef idx="0">
-                                  <a:scrgbClr r="0" g="0" b="0"/>
-                                </a:effectRef>
-                                <a:fontRef idx="none"/>
-                              </wps:style>
-                              <wps:bodyPr/>
-                            </wps:wsp>
-                          </wpg:wgp>
-                        </a:graphicData>
-                      </a:graphic>
-                    </wp:inline>
-                  </w:drawing>
-                </mc:Choice>
-                <mc:Fallback>
-                  <w:pict>
-                    <v:group w14:anchorId="08C4B842" id="Group 41812" o:spid="_x0000_s1026" style="width:521.2pt;height:1pt;mso-position-horizontal-relative:char;mso-position-vertical-relative:line" coordsize="66192,127" o:gfxdata="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">
-                      <v:shape id="Shape 6124" o:spid="_x0000_s1027" style="position:absolute;width:66192;height:0;visibility:visible;mso-wrap-style:square;v-text-anchor:top" coordsize="6619240,0" o:gfxdata="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" path="m,l6619240,e" filled="f" strokeweight="1pt">
-                        <v:path arrowok="t" textboxrect="0,0,6619240,0"/>
-                      </v:shape>
-                      <w10:anchorlock/>
-                    </v:group>
-                  </w:pict>
-                </mc:Fallback>
-              </mc:AlternateContent>
-            </w:r>
-          </w:p>
-        </w:tc>
-        <w:tc>
-          <w:tcPr>
-            <w:tcW w:w="5225" w:type="dxa"/>
-          </w:tcPr>
-          <w:p>
-            <w:pPr>
-              <w:numPr>
-                <w:ilvl w:val="0"/>
-                <w:numId w:val="0"/>
-              </w:numPr>
-            </w:pPr>
+            <w:tcW w:w="4388" w:type="dxa"/>
+          </w:tcPr>
+          <w:p>
+            <w:pPr>
+              <w:numPr>
+                <w:ilvl w:val="0"/>
+                <w:numId w:val="0"/>
+              </w:numPr>
+              <w:rPr>
+                <w:highlight w:val="yellow"/>
+              </w:rPr>
+            </w:pPr>
+            <w:r>
+              <w:rPr>
+                <w:highlight w:val="yellow"/>
+              </w:rPr>
+              <w:t>LEAVE BLANK IF N/A</w:t>
+            </w:r>
           </w:p>
         </w:tc>
       </w:tr>
@@ -5408,7 +4950,14 @@
           <w:b/>
           <w:bCs/>
         </w:rPr>
-        <w:t>9 Charges</w:t>
+        <w:t>7</w:t>
+      </w:r>
+      <w:r>
+        <w:rPr>
+          <w:b/>
+          <w:bCs/>
+        </w:rPr>
+        <w:t xml:space="preserve"> Charges</w:t>
       </w:r>
     </w:p>
     <w:p>
@@ -5519,11 +5068,7 @@
         </w:numPr>
       </w:pPr>
       <w:r>
-        <w:t xml:space="preserve">Audit fees are payable where NHS England undertakes an audit or investigation which in NHS England's reasonable opinion, reveals that the Data User either has not complied, or is not complying, with any of its obligations under the Data Access Framework Contract and / or this DAA. The audit fees stated in the table below are an estimate only and the Data User is </w:t>
-      </w:r>
-      <w:r>
-        <w:lastRenderedPageBreak/>
-        <w:t xml:space="preserve">responsible for promptly reimbursing NHS England for all reasonable costs of the audit and the full cost of any investigation which NHS England may commence prior to an audit taking place in accordance with Clause 7 (Audit and specific rights) of the Data Access Framework Contract. Audit fees are payable at cost, and shall include the costs for all activity for investigation,  as well as activities associated with the performance of the audit: </w:t>
+        <w:t xml:space="preserve">Audit fees are payable where NHS England undertakes an audit or investigation which in NHS England's reasonable opinion, reveals that the Data User either has not complied, or is not complying, with any of its obligations under the Data Access Framework Contract and / or this DAA. The audit fees stated in the table below are an estimate only and the Data User is responsible for promptly reimbursing NHS England for all reasonable costs of the audit and the full cost of any investigation which NHS England may commence prior to an audit taking place in accordance with Clause 7 (Audit and specific rights) of the Data Access Framework Contract. Audit fees are payable at cost, and shall include the costs for all activity for investigation,  as well as activities associated with the performance of the audit: </w:t>
       </w:r>
     </w:p>
     <w:p>
@@ -5612,7 +5157,13 @@
         </w:numPr>
       </w:pPr>
       <w:r>
-        <w:t xml:space="preserve">This Annex shall be completed by the Controller, who may take account of the view of the Processors, however the final decision as to the content of this Annex shall be with the Buyer at its absolute discretion.  </w:t>
+        <w:t xml:space="preserve">This Annex shall be completed by the Controller, who may take account of the view of the Processors, however the final decision as to the content of this Annex shall be with </w:t>
+      </w:r>
+      <w:r>
+        <w:t>NHS England</w:t>
+      </w:r>
+      <w:r>
+        <w:t xml:space="preserve"> at its absolute discretion.  </w:t>
       </w:r>
     </w:p>
     <w:p>
@@ -5626,7 +5177,14 @@
         <w:spacing w:before="0" w:after="200" w:line="276" w:lineRule="auto"/>
       </w:pPr>
       <w:r>
-        <w:t xml:space="preserve">The contact details of the Buyer’s Data Protection Officer are: </w:t>
+        <w:lastRenderedPageBreak/>
+        <w:t xml:space="preserve">The contact details of </w:t>
+      </w:r>
+      <w:r>
+        <w:t>NHS England’s</w:t>
+      </w:r>
+      <w:r>
+        <w:t xml:space="preserve"> Data Protection Officer are: </w:t>
       </w:r>
       <w:r>
         <w:rPr>
@@ -5647,7 +5205,13 @@
         <w:jc w:val="both"/>
       </w:pPr>
       <w:r>
-        <w:t xml:space="preserve">The contact details of the Supplier’s Data Protection Officer are: </w:t>
+        <w:t xml:space="preserve">The contact details of the </w:t>
+      </w:r>
+      <w:r>
+        <w:t>Data User’s</w:t>
+      </w:r>
+      <w:r>
+        <w:t xml:space="preserve"> Data Protection Officer are: </w:t>
       </w:r>
       <w:r>
         <w:rPr>
@@ -5808,24 +5372,69 @@
                 <w:rFonts w:eastAsia="Tahoma" w:cs="Tahoma"/>
                 <w:b/>
               </w:rPr>
-              <w:t>The Buyer is Controller and the Supplier is Processor</w:t>
-            </w:r>
-          </w:p>
-          <w:p>
-            <w:pPr>
-              <w:numPr>
-                <w:ilvl w:val="0"/>
-                <w:numId w:val="0"/>
-              </w:numPr>
+              <w:t>NHS England</w:t>
+            </w:r>
+            <w:r>
               <w:rPr>
                 <w:rFonts w:eastAsia="Tahoma" w:cs="Tahoma"/>
-              </w:rPr>
-            </w:pPr>
+                <w:b/>
+              </w:rPr>
+              <w:t xml:space="preserve"> is Controller and the </w:t>
+            </w:r>
             <w:r>
               <w:rPr>
                 <w:rFonts w:eastAsia="Tahoma" w:cs="Tahoma"/>
-              </w:rPr>
-              <w:t>The Parties acknowledge that in accordance with paragraph 2-15 Agreement Schedule 4 (Where the Party is a Controller and the other Party is Processor) and for the purposes of the Data Protection Legislation, the Buyer is the Controller and the Supplier is the Processor of the following Personal Data:</w:t>
+                <w:b/>
+              </w:rPr>
+              <w:t>Data User</w:t>
+            </w:r>
+            <w:r>
+              <w:rPr>
+                <w:rFonts w:eastAsia="Tahoma" w:cs="Tahoma"/>
+                <w:b/>
+              </w:rPr>
+              <w:t xml:space="preserve"> is Processor</w:t>
+            </w:r>
+          </w:p>
+          <w:p>
+            <w:pPr>
+              <w:numPr>
+                <w:ilvl w:val="0"/>
+                <w:numId w:val="0"/>
+              </w:numPr>
+              <w:rPr>
+                <w:rFonts w:eastAsia="Tahoma" w:cs="Tahoma"/>
+              </w:rPr>
+            </w:pPr>
+            <w:r>
+              <w:rPr>
+                <w:rFonts w:eastAsia="Tahoma" w:cs="Tahoma"/>
+              </w:rPr>
+              <w:t xml:space="preserve">The Parties acknowledge that in accordance with paragraph 2-15 Agreement Schedule 4 (Where the Party is a Controller and the other Party is Processor) and for the purposes of the Data Protection Legislation, </w:t>
+            </w:r>
+            <w:r>
+              <w:rPr>
+                <w:rFonts w:eastAsia="Tahoma" w:cs="Tahoma"/>
+              </w:rPr>
+              <w:t xml:space="preserve">NHS England </w:t>
+            </w:r>
+            <w:r>
+              <w:rPr>
+                <w:rFonts w:eastAsia="Tahoma" w:cs="Tahoma"/>
+              </w:rPr>
+              <w:t xml:space="preserve">is the Controller and the </w:t>
+            </w:r>
+            <w:r>
+              <w:rPr>
+                <w:rFonts w:eastAsia="Tahoma" w:cs="Tahoma"/>
+              </w:rPr>
+              <w:t>Data User</w:t>
+            </w:r>
+            <w:r>
+              <w:rPr>
+                <w:rFonts w:eastAsia="Tahoma" w:cs="Tahoma"/>
+              </w:rPr>
+              <w:t xml:space="preserve"> is the Processor of the following Personal Data:</w:t>
             </w:r>
           </w:p>
           <w:p>
@@ -5865,7 +5474,34 @@
                 <w:color w:val="000000"/>
                 <w:highlight w:val="yellow"/>
               </w:rPr>
-              <w:t>the scope of Personal Data for which the purposes and means of the Processing by the Supplier is determined by the Buyer</w:t>
+              <w:t xml:space="preserve">the scope of Personal Data for which the purposes and means of the Processing by the </w:t>
+            </w:r>
+            <w:r>
+              <w:rPr>
+                <w:rFonts w:eastAsia="Tahoma" w:cs="Tahoma"/>
+                <w:i/>
+                <w:color w:val="000000"/>
+                <w:highlight w:val="yellow"/>
+              </w:rPr>
+              <w:t>Data User</w:t>
+            </w:r>
+            <w:r>
+              <w:rPr>
+                <w:rFonts w:eastAsia="Tahoma" w:cs="Tahoma"/>
+                <w:i/>
+                <w:color w:val="000000"/>
+                <w:highlight w:val="yellow"/>
+              </w:rPr>
+              <w:t xml:space="preserve"> is determined by</w:t>
+            </w:r>
+            <w:r>
+              <w:rPr>
+                <w:rFonts w:eastAsia="Tahoma" w:cs="Tahoma"/>
+                <w:i/>
+                <w:color w:val="000000"/>
+                <w:highlight w:val="yellow"/>
+              </w:rPr>
+              <w:t xml:space="preserve"> NHS England</w:t>
             </w:r>
           </w:p>
           <w:p>
@@ -6043,16 +5679,7 @@
                 <w:i/>
                 <w:highlight w:val="yellow"/>
               </w:rPr>
-              <w:t xml:space="preserve">The nature of the Processing means any operation such as collection, recording, organisation, structuring, storage, adaptation or alteration, </w:t>
-            </w:r>
-            <w:r>
-              <w:rPr>
-                <w:rFonts w:eastAsia="Tahoma" w:cs="Tahoma"/>
-                <w:i/>
-                <w:highlight w:val="yellow"/>
-              </w:rPr>
-              <w:lastRenderedPageBreak/>
-              <w:t>retrieval, consultation, use, disclosure by transmission, dissemination or otherwise making available, alignment or combination, restriction, erasure or destruction of data (whether or not by automated means) etc.</w:t>
+              <w:t>The nature of the Processing means any operation such as collection, recording, organisation, structuring, storage, adaptation or alteration, retrieval, consultation, use, disclosure by transmission, dissemination or otherwise making available, alignment or combination, restriction, erasure or destruction of data (whether or not by automated means) etc.</w:t>
             </w:r>
           </w:p>
           <w:p>
@@ -6099,7 +5726,6 @@
               <w:rPr>
                 <w:rFonts w:eastAsia="Tahoma" w:cs="Tahoma"/>
               </w:rPr>
-              <w:lastRenderedPageBreak/>
               <w:t>Type of Personal Data</w:t>
             </w:r>
           </w:p>
@@ -6153,6 +5779,7 @@
               <w:rPr>
                 <w:rFonts w:eastAsia="Tahoma" w:cs="Tahoma"/>
               </w:rPr>
+              <w:lastRenderedPageBreak/>
               <w:t>Categories of Data Subject</w:t>
             </w:r>
           </w:p>
@@ -6440,6 +6067,96 @@
           <w:numId w:val="0"/>
         </w:numPr>
         <w:ind w:left="1021" w:hanging="1021"/>
+        <w:rPr>
+          <w:b/>
+          <w:bCs/>
+        </w:rPr>
+      </w:pPr>
+    </w:p>
+    <w:p>
+      <w:pPr>
+        <w:numPr>
+          <w:ilvl w:val="0"/>
+          <w:numId w:val="0"/>
+        </w:numPr>
+        <w:ind w:left="1021" w:hanging="1021"/>
+        <w:rPr>
+          <w:b/>
+          <w:bCs/>
+        </w:rPr>
+      </w:pPr>
+    </w:p>
+    <w:p>
+      <w:pPr>
+        <w:numPr>
+          <w:ilvl w:val="0"/>
+          <w:numId w:val="0"/>
+        </w:numPr>
+        <w:ind w:left="1021" w:hanging="1021"/>
+        <w:rPr>
+          <w:b/>
+          <w:bCs/>
+        </w:rPr>
+      </w:pPr>
+    </w:p>
+    <w:p>
+      <w:pPr>
+        <w:numPr>
+          <w:ilvl w:val="0"/>
+          <w:numId w:val="0"/>
+        </w:numPr>
+        <w:ind w:left="1021" w:hanging="1021"/>
+        <w:rPr>
+          <w:b/>
+          <w:bCs/>
+        </w:rPr>
+      </w:pPr>
+    </w:p>
+    <w:p>
+      <w:pPr>
+        <w:numPr>
+          <w:ilvl w:val="0"/>
+          <w:numId w:val="0"/>
+        </w:numPr>
+        <w:ind w:left="1021" w:hanging="1021"/>
+        <w:rPr>
+          <w:b/>
+          <w:bCs/>
+        </w:rPr>
+      </w:pPr>
+    </w:p>
+    <w:p>
+      <w:pPr>
+        <w:numPr>
+          <w:ilvl w:val="0"/>
+          <w:numId w:val="0"/>
+        </w:numPr>
+        <w:ind w:left="1021" w:hanging="1021"/>
+        <w:rPr>
+          <w:b/>
+          <w:bCs/>
+        </w:rPr>
+      </w:pPr>
+    </w:p>
+    <w:p>
+      <w:pPr>
+        <w:numPr>
+          <w:ilvl w:val="0"/>
+          <w:numId w:val="0"/>
+        </w:numPr>
+        <w:ind w:left="1021" w:hanging="1021"/>
+        <w:rPr>
+          <w:b/>
+          <w:bCs/>
+        </w:rPr>
+      </w:pPr>
+    </w:p>
+    <w:p>
+      <w:pPr>
+        <w:numPr>
+          <w:ilvl w:val="0"/>
+          <w:numId w:val="0"/>
+        </w:numPr>
         <w:rPr>
           <w:b/>
           <w:bCs/>

</xml_diff>